<commit_message>
more stuff for milestone7
</commit_message>
<xml_diff>
--- a/Documentation.docx
+++ b/Documentation.docx
@@ -505,19 +505,7 @@
           <w:szCs w:val="24"/>
           <w:lang w:eastAsia="zh-CN" w:bidi="hi-IN"/>
         </w:rPr>
-        <w:t>/views/pages: This has the html code for the w</w:t>
-      </w:r>
-      <w:bookmarkStart w:id="0" w:name="_GoBack"/>
-      <w:bookmarkEnd w:id="0"/>
-      <w:r>
-        <w:rPr>
-          <w:rFonts w:ascii="Liberation Serif" w:eastAsia="Times New Roman" w:hAnsi="Liberation Serif"/>
-          <w:kern w:val="1"/>
-          <w:sz w:val="24"/>
-          <w:szCs w:val="24"/>
-          <w:lang w:eastAsia="zh-CN" w:bidi="hi-IN"/>
-        </w:rPr>
-        <w:t>ebsite home page, Login page, and new user page.</w:t>
+        <w:t>/views/pages: This has the html code for the website home page, Login page, and new user page.</w:t>
       </w:r>
     </w:p>
     <w:p>
@@ -650,6 +638,26 @@
       </w:r>
     </w:p>
     <w:p/>
+    <w:p/>
+    <w:p>
+      <w:r>
+        <w:t xml:space="preserve">NOTE: Since we run the map through a local server which KYLE got it may or may not show up when you try to run the </w:t>
+      </w:r>
+      <w:r>
+        <w:t xml:space="preserve">website. </w:t>
+      </w:r>
+    </w:p>
+    <w:p/>
+    <w:p>
+      <w:r>
+        <w:t>TEST: to test if it works, after creating the database  just m</w:t>
+      </w:r>
+      <w:r>
+        <w:t xml:space="preserve">ake a new user and create tags. We did manual testing here. </w:t>
+      </w:r>
+      <w:bookmarkStart w:id="0" w:name="_GoBack"/>
+      <w:bookmarkEnd w:id="0"/>
+    </w:p>
     <w:sectPr>
       <w:pgSz w:w="12240" w:h="15840"/>
       <w:pgMar w:top="1134" w:right="1134" w:bottom="1134" w:left="1134" w:header="720" w:footer="720" w:gutter="0"/>

</xml_diff>